<commit_message>
Updated file tugas Pemograman P9
</commit_message>
<xml_diff>
--- a/Bahasa Pemograman/Pertemuan 9/Tugas/Tugas Pertemuan 9 Bahasa Pemograman - Nandang Duryat 312310233.docx
+++ b/Bahasa Pemograman/Pertemuan 9/Tugas/Tugas Pertemuan 9 Bahasa Pemograman - Nandang Duryat 312310233.docx
@@ -11454,13 +11454,13 @@
           <w:rFonts w:ascii="Consolas" w:hAnsi="Consolas"/>
           <w:noProof/>
           <w:sz w:val="24"/>
-          <w:lang w:val="id-ID" w:eastAsia="id-ID"/>
+          <w:lang w:val="id-ID"/>
         </w:rPr>
         <w:drawing>
-          <wp:inline distT="0" distB="0" distL="0" distR="0" wp14:anchorId="794C9B56" wp14:editId="79DD9665">
-            <wp:extent cx="4010585" cy="3724795"/>
-            <wp:effectExtent l="0" t="0" r="9525" b="9525"/>
-            <wp:docPr id="7" name="Picture 7"/>
+          <wp:inline distT="0" distB="0" distL="0" distR="0" wp14:anchorId="616EF300" wp14:editId="47923AB6">
+            <wp:extent cx="3762900" cy="3343742"/>
+            <wp:effectExtent l="0" t="0" r="0" b="9525"/>
+            <wp:docPr id="10" name="Picture 10"/>
             <wp:cNvGraphicFramePr>
               <a:graphicFrameLocks xmlns:a="http://schemas.openxmlformats.org/drawingml/2006/main" noChangeAspect="1"/>
             </wp:cNvGraphicFramePr>
@@ -11480,7 +11480,7 @@
                   <pic:spPr>
                     <a:xfrm>
                       <a:off x="0" y="0"/>
-                      <a:ext cx="4010585" cy="3724795"/>
+                      <a:ext cx="3762900" cy="3343742"/>
                     </a:xfrm>
                     <a:prstGeom prst="rect">
                       <a:avLst/>
@@ -11492,6 +11492,8 @@
           </wp:inline>
         </w:drawing>
       </w:r>
+      <w:bookmarkStart w:id="0" w:name="_GoBack"/>
+      <w:bookmarkEnd w:id="0"/>
     </w:p>
     <w:p>
       <w:pPr>
@@ -11610,17 +11612,7 @@
           <w:noProof/>
           <w:sz w:val="24"/>
         </w:rPr>
-        <w:t>Dib</w:t>
-      </w:r>
-      <w:bookmarkStart w:id="0" w:name="_GoBack"/>
-      <w:bookmarkEnd w:id="0"/>
-      <w:r>
-        <w:rPr>
-          <w:rFonts w:ascii="Consolas" w:hAnsi="Consolas"/>
-          <w:noProof/>
-          <w:sz w:val="24"/>
-        </w:rPr>
-        <w:t>uat dalam bahasa C.</w:t>
+        <w:t>Dibuat dalam bahasa C.</w:t>
       </w:r>
       <w:r>
         <w:rPr>
@@ -12025,7 +12017,7 @@
             <w:noProof/>
             <w:sz w:val="28"/>
           </w:rPr>
-          <w:t>https://github.com/nandurstudio/UPB/blob/89487b1ab921196fec05f7f95cd0345b4f5b1bd6/Bahasa%20Pemograman/Pertemuan%207/Tugas/fungsi.cpp</w:t>
+          <w:t>https://github.com/nandurstudio/UPB/blob/main/Bahasa%20Pemograman/Pertemuan%209/Tugas/pointer_tugas_lite.c</w:t>
         </w:r>
       </w:hyperlink>
     </w:p>
@@ -12078,9 +12070,11 @@
     <w:r>
       <w:t xml:space="preserve">Bahasa </w:t>
     </w:r>
+    <w:proofErr w:type="spellStart"/>
     <w:r>
       <w:t>Pemograman</w:t>
     </w:r>
+    <w:proofErr w:type="spellEnd"/>
     <w:r>
       <w:t xml:space="preserve"> ©2023 Nandang Duryat – </w:t>
     </w:r>
@@ -17070,7 +17064,7 @@
 </file>
 
 <file path=customXml/itemProps2.xml><?xml version="1.0" encoding="utf-8"?>
-<ds:datastoreItem xmlns:ds="http://schemas.openxmlformats.org/officeDocument/2006/customXml" ds:itemID="{76352989-E64D-4390-BE34-AC608CF996FA}">
+<ds:datastoreItem xmlns:ds="http://schemas.openxmlformats.org/officeDocument/2006/customXml" ds:itemID="{870A8410-560C-4B7D-9715-CFEB032EB33C}">
   <ds:schemaRefs>
     <ds:schemaRef ds:uri="http://schemas.openxmlformats.org/officeDocument/2006/bibliography"/>
   </ds:schemaRefs>

</xml_diff>